<commit_message>
PLot points instead of lines; rm smooth trend lines
</commit_message>
<xml_diff>
--- a/spei/SPEI AND IDM.docx
+++ b/spei/SPEI AND IDM.docx
@@ -421,7 +421,19 @@
           <w:sz w:val="24"/>
           <w:szCs w:val="24"/>
         </w:rPr>
-        <w:t>Interpretation</w:t>
+        <w:t>Interpre</w:t>
+      </w:r>
+      <w:bookmarkStart w:id="0" w:name="_GoBack"/>
+      <w:bookmarkEnd w:id="0"/>
+      <w:r>
+        <w:rPr>
+          <w:rFonts w:ascii="Times New Roman" w:hAnsi="Times New Roman" w:cs="Times New Roman"/>
+          <w:b/>
+          <w:bCs/>
+          <w:sz w:val="24"/>
+          <w:szCs w:val="24"/>
+        </w:rPr>
+        <w:t>tation</w:t>
       </w:r>
     </w:p>
     <w:p>
@@ -592,7 +604,7 @@
           <wp:inline distT="0" distB="0" distL="0" distR="0">
             <wp:extent cx="5943600" cy="5321300"/>
             <wp:effectExtent l="0" t="0" r="0" b="0"/>
-            <wp:docPr id="2" name="Picture 2"/>
+            <wp:docPr id="4" name="Picture 4"/>
             <wp:cNvGraphicFramePr>
               <a:graphicFrameLocks xmlns:a="http://schemas.openxmlformats.org/drawingml/2006/main" noChangeAspect="1"/>
             </wp:cNvGraphicFramePr>
@@ -690,8 +702,6 @@
           </wp:inline>
         </w:drawing>
       </w:r>
-      <w:bookmarkStart w:id="0" w:name="_GoBack"/>
-      <w:bookmarkEnd w:id="0"/>
     </w:p>
     <w:sectPr>
       <w:pgSz w:w="12240" w:h="15840"/>

</xml_diff>

<commit_message>
Impute missing Jan values
</commit_message>
<xml_diff>
--- a/spei/SPEI AND IDM.docx
+++ b/spei/SPEI AND IDM.docx
@@ -361,10 +361,10 @@
         </w:rPr>
         <w:lastRenderedPageBreak/>
         <w:drawing>
-          <wp:inline distT="0" distB="0" distL="0" distR="0" wp14:anchorId="6D9AB41D" wp14:editId="62FCBBC3">
+          <wp:inline distT="0" distB="0" distL="0" distR="0">
             <wp:extent cx="5943600" cy="5321300"/>
             <wp:effectExtent l="0" t="0" r="0" b="0"/>
-            <wp:docPr id="1" name="Picture 1"/>
+            <wp:docPr id="5" name="Picture 5"/>
             <wp:cNvGraphicFramePr>
               <a:graphicFrameLocks xmlns:a="http://schemas.openxmlformats.org/drawingml/2006/main" noChangeAspect="1"/>
             </wp:cNvGraphicFramePr>
@@ -421,44 +421,42 @@
           <w:sz w:val="24"/>
           <w:szCs w:val="24"/>
         </w:rPr>
-        <w:t>Interpre</w:t>
+        <w:t>Interpretation</w:t>
+      </w:r>
+    </w:p>
+    <w:p>
+      <w:pPr>
+        <w:rPr>
+          <w:rFonts w:ascii="Times New Roman" w:hAnsi="Times New Roman" w:cs="Times New Roman"/>
+          <w:sz w:val="24"/>
+          <w:szCs w:val="24"/>
+        </w:rPr>
+      </w:pPr>
+      <w:r>
+        <w:rPr>
+          <w:rFonts w:ascii="Times New Roman" w:hAnsi="Times New Roman" w:cs="Times New Roman"/>
+          <w:sz w:val="24"/>
+          <w:szCs w:val="24"/>
+        </w:rPr>
+        <w:t xml:space="preserve">The figure shows that drought is most prevalent during the months of March, April, and November. </w:t>
+      </w:r>
+      <w:r>
+        <w:rPr>
+          <w:rFonts w:ascii="Times New Roman" w:hAnsi="Times New Roman" w:cs="Times New Roman"/>
+          <w:sz w:val="24"/>
+          <w:szCs w:val="24"/>
+        </w:rPr>
+        <w:t>Slight dry condition</w:t>
       </w:r>
       <w:bookmarkStart w:id="0" w:name="_GoBack"/>
       <w:bookmarkEnd w:id="0"/>
       <w:r>
         <w:rPr>
           <w:rFonts w:ascii="Times New Roman" w:hAnsi="Times New Roman" w:cs="Times New Roman"/>
-          <w:b/>
-          <w:bCs/>
-          <w:sz w:val="24"/>
-          <w:szCs w:val="24"/>
-        </w:rPr>
-        <w:t>tation</w:t>
-      </w:r>
-    </w:p>
-    <w:p>
-      <w:pPr>
-        <w:rPr>
-          <w:rFonts w:ascii="Times New Roman" w:hAnsi="Times New Roman" w:cs="Times New Roman"/>
-          <w:sz w:val="24"/>
-          <w:szCs w:val="24"/>
-        </w:rPr>
-      </w:pPr>
-      <w:r>
-        <w:rPr>
-          <w:rFonts w:ascii="Times New Roman" w:hAnsi="Times New Roman" w:cs="Times New Roman"/>
-          <w:sz w:val="24"/>
-          <w:szCs w:val="24"/>
-        </w:rPr>
-        <w:t xml:space="preserve">The figure shows that drought is most prevalent during the months of March, April, and November. </w:t>
-      </w:r>
-      <w:r>
-        <w:rPr>
-          <w:rFonts w:ascii="Times New Roman" w:hAnsi="Times New Roman" w:cs="Times New Roman"/>
-          <w:sz w:val="24"/>
-          <w:szCs w:val="24"/>
-        </w:rPr>
-        <w:t>Slight dry conditions are also seen during the months of December, February, and January</w:t>
+          <w:sz w:val="24"/>
+          <w:szCs w:val="24"/>
+        </w:rPr>
+        <w:t>s are also seen during the months of December, February, and January</w:t>
       </w:r>
       <w:r>
         <w:rPr>

</xml_diff>